<commit_message>
update support and training
</commit_message>
<xml_diff>
--- a/out/peds-cv-brokamp.docx
+++ b/out/peds-cv-brokamp.docx
@@ -966,6 +966,78 @@
           <w:i/>
           <w:iCs/>
         </w:rPr>
+        <w:t xml:space="preserve">Enhancing Public Health Data Systems for COVID-19: A Situational Awareness and Learning Tool (SALT)</w:t>
+      </w:r>
+      <w:r>
+        <w:br/>
+      </w:r>
+      <w:r>
+        <w:t xml:space="preserve">Hamilton County and US Department of Treasury Federal award 21.027, PI: Hartley D</w:t>
+      </w:r>
+      <w:r>
+        <w:br/>
+      </w:r>
+      <w:r>
+        <w:t xml:space="preserve">Active. $1,178,855. 3/1/23 - 6/30/25.</w:t>
+      </w:r>
+    </w:p>
+    <w:p>
+      <w:pPr>
+        <w:pStyle w:val="BodyText"/>
+      </w:pPr>
+      <w:r>
+        <w:rPr>
+          <w:i/>
+          <w:iCs/>
+        </w:rPr>
+        <w:t xml:space="preserve">HEAL: Genome-sociome informed risk (G-SIR)</w:t>
+      </w:r>
+      <w:r>
+        <w:br/>
+      </w:r>
+      <w:r>
+        <w:t xml:space="preserve">Cystic Fibrosis Foundation CFF, PI: Szczesniak R</w:t>
+      </w:r>
+      <w:r>
+        <w:br/>
+      </w:r>
+      <w:r>
+        <w:t xml:space="preserve">Active. $0. 2/1/24 - 1/31/28.</w:t>
+      </w:r>
+    </w:p>
+    <w:p>
+      <w:pPr>
+        <w:pStyle w:val="BodyText"/>
+      </w:pPr>
+      <w:r>
+        <w:rPr>
+          <w:i/>
+          <w:iCs/>
+        </w:rPr>
+        <w:t xml:space="preserve">Research Innovations using Sensor Technology in Environmental Justice Communities (RISE Communities)</w:t>
+      </w:r>
+      <w:r>
+        <w:br/>
+      </w:r>
+      <w:r>
+        <w:t xml:space="preserve">NIH/NIEHS R25Es034592, PI: Ryan P and Knapke J</w:t>
+      </w:r>
+      <w:r>
+        <w:br/>
+      </w:r>
+      <w:r>
+        <w:t xml:space="preserve">Active. $667,813. 9/1/22 - 8/31/27.</w:t>
+      </w:r>
+    </w:p>
+    <w:p>
+      <w:pPr>
+        <w:pStyle w:val="BodyText"/>
+      </w:pPr>
+      <w:r>
+        <w:rPr>
+          <w:i/>
+          <w:iCs/>
+        </w:rPr>
         <w:t xml:space="preserve">Epigenome-wide variations and socio-environmental exposures in African American asthmatic children</w:t>
       </w:r>
       <w:r>
@@ -1050,7 +1122,7 @@
         <w:br/>
       </w:r>
       <w:r>
-        <w:t xml:space="preserve">Active. $1,351,500. 8/1/20 - 7/31/24.</w:t>
+        <w:t xml:space="preserve">Active. $1,351,500. 8/1/20 - 7/31/25.</w:t>
       </w:r>
     </w:p>
     <w:p>
@@ -8759,7 +8831,7 @@
         <w:pStyle w:val="BodyText"/>
       </w:pPr>
       <w:r>
-        <w:t xml:space="preserve">Date of Preparation: 2025-01-15</w:t>
+        <w:t xml:space="preserve">Date of Preparation: 2025-01-29</w:t>
       </w:r>
     </w:p>
     <w:bookmarkEnd w:id="58"/>

</xml_diff>